<commit_message>
Still need to complete TileBoard.get_actions() and TileBoard.moves() and reorganize code.
</commit_message>
<xml_diff>
--- a/Assignments/Assignment 1/A01_write_up.docx
+++ b/Assignments/Assignment 1/A01_write_up.docx
@@ -16,7 +16,21 @@
         </w:numPr>
       </w:pPr>
       <w:r>
-        <w:t xml:space="preserve">My proposition for a percept. </w:t>
+        <w:t>I</w:t>
+      </w:r>
+      <w:r>
+        <w:t xml:space="preserve"> propos</w:t>
+      </w:r>
+      <w:r>
+        <w:t xml:space="preserve">e a temperature analyzing percept. This will allow undercooked food and nonsterile water, which is a source of the E. coli bacteria, to be detected. This will cost effective approach, which will allow the percept to be observed through temperature gauge sensors. Testing for </w:t>
+      </w:r>
+      <w:proofErr w:type="spellStart"/>
+      <w:r>
+        <w:t>ensymes</w:t>
+      </w:r>
+      <w:proofErr w:type="spellEnd"/>
+      <w:r>
+        <w:t xml:space="preserve"> would not be cost friendly. </w:t>
       </w:r>
       <w:bookmarkStart w:id="0" w:name="_GoBack"/>
       <w:bookmarkEnd w:id="0"/>

</xml_diff>

<commit_message>
Class TileBoard and Driver added, alongside some other changes
</commit_message>
<xml_diff>
--- a/Assignments/Assignment 1/A01_write_up.docx
+++ b/Assignments/Assignment 1/A01_write_up.docx
@@ -3,16 +3,35 @@
 <w:document xmlns:wpc="http://schemas.microsoft.com/office/word/2010/wordprocessingCanvas" xmlns:cx="http://schemas.microsoft.com/office/drawing/2014/chartex" xmlns:cx1="http://schemas.microsoft.com/office/drawing/2015/9/8/chartex" xmlns:cx2="http://schemas.microsoft.com/office/drawing/2015/10/21/chartex" xmlns:cx3="http://schemas.microsoft.com/office/drawing/2016/5/9/chartex" xmlns:cx4="http://schemas.microsoft.com/office/drawing/2016/5/10/chartex" xmlns:cx5="http://schemas.microsoft.com/office/drawing/2016/5/11/chartex" xmlns:cx6="http://schemas.microsoft.com/office/drawing/2016/5/12/chartex" xmlns:cx7="http://schemas.microsoft.com/office/drawing/2016/5/13/chartex" xmlns:cx8="http://schemas.microsoft.com/office/drawing/2016/5/14/chartex" xmlns:mc="http://schemas.openxmlformats.org/markup-compatibility/2006" xmlns:aink="http://schemas.microsoft.com/office/drawing/2016/ink" xmlns:am3d="http://schemas.microsoft.com/office/drawing/2017/model3d" xmlns:o="urn:schemas-microsoft-com:office:office" xmlns:r="http://schemas.openxmlformats.org/officeDocument/2006/relationships" xmlns:m="http://schemas.openxmlformats.org/officeDocument/2006/math" xmlns:v="urn:schemas-microsoft-com:vml" xmlns:wp14="http://schemas.microsoft.com/office/word/2010/wordprocessingDrawing" xmlns:wp="http://schemas.openxmlformats.org/drawingml/2006/wordprocessingDrawing" xmlns:w10="urn:schemas-microsoft-com:office:word" xmlns:w="http://schemas.openxmlformats.org/wordprocessingml/2006/main" xmlns:w14="http://schemas.microsoft.com/office/word/2010/wordml" xmlns:w15="http://schemas.microsoft.com/office/word/2012/wordml" xmlns:w16cid="http://schemas.microsoft.com/office/word/2016/wordml/cid" xmlns:w16se="http://schemas.microsoft.com/office/word/2015/wordml/symex" xmlns:wpg="http://schemas.microsoft.com/office/word/2010/wordprocessingGroup" xmlns:wpi="http://schemas.microsoft.com/office/word/2010/wordprocessingInk" xmlns:wne="http://schemas.microsoft.com/office/word/2006/wordml" xmlns:wps="http://schemas.microsoft.com/office/word/2010/wordprocessingShape" mc:Ignorable="w14 w15 w16se w16cid wp14">
   <w:body>
     <w:p>
-      <w:r>
-        <w:t xml:space="preserve">Assignment 1: </w:t>
-      </w:r>
-    </w:p>
-    <w:p>
-      <w:pPr>
-        <w:pStyle w:val="ListParagraph"/>
-        <w:numPr>
-          <w:ilvl w:val="0"/>
-          <w:numId w:val="2"/>
+      <w:pPr>
+        <w:jc w:val="right"/>
+      </w:pPr>
+      <w:r>
+        <w:t>Matthew Hess</w:t>
+      </w:r>
+    </w:p>
+    <w:p>
+      <w:pPr>
+        <w:jc w:val="right"/>
+      </w:pPr>
+      <w:r>
+        <w:t>2/6/18</w:t>
+      </w:r>
+    </w:p>
+    <w:p>
+      <w:r>
+        <w:t>A</w:t>
+      </w:r>
+      <w:r>
+        <w:t xml:space="preserve">ssignment 1: </w:t>
+      </w:r>
+    </w:p>
+    <w:p>
+      <w:pPr>
+        <w:pStyle w:val="ListParagraph"/>
+        <w:numPr>
+          <w:ilvl w:val="0"/>
+          <w:numId w:val="4"/>
         </w:numPr>
       </w:pPr>
       <w:r>
@@ -22,18 +41,621 @@
         <w:t xml:space="preserve"> propos</w:t>
       </w:r>
       <w:r>
-        <w:t xml:space="preserve">e a temperature analyzing percept. This will allow undercooked food and nonsterile water, which is a source of the E. coli bacteria, to be detected. This will cost effective approach, which will allow the percept to be observed through temperature gauge sensors. Testing for </w:t>
-      </w:r>
-      <w:proofErr w:type="spellStart"/>
-      <w:r>
-        <w:t>ensymes</w:t>
-      </w:r>
-      <w:proofErr w:type="spellEnd"/>
+        <w:t xml:space="preserve">e a temperature analyzing percept. This will allow undercooked food and nonsterile water, which </w:t>
+      </w:r>
+      <w:r>
+        <w:t>are</w:t>
+      </w:r>
+      <w:r>
+        <w:t xml:space="preserve"> source</w:t>
+      </w:r>
+      <w:r>
+        <w:t>s</w:t>
+      </w:r>
+      <w:r>
+        <w:t xml:space="preserve"> of the E. coli bacteria, to be detected. This will cost effective approach, which will allow the percept to be observed through temperature gauge sensors. Testing for </w:t>
+      </w:r>
+      <w:r>
+        <w:t>enzymes</w:t>
+      </w:r>
       <w:r>
         <w:t xml:space="preserve"> would not be cost friendly. </w:t>
       </w:r>
-      <w:bookmarkStart w:id="0" w:name="_GoBack"/>
-      <w:bookmarkEnd w:id="0"/>
+    </w:p>
+    <w:p/>
+    <w:p>
+      <w:pPr>
+        <w:ind w:left="360"/>
+      </w:pPr>
+      <w:r>
+        <w:rPr>
+          <w:b/>
+        </w:rPr>
+        <w:t xml:space="preserve">3.6.b) </w:t>
+      </w:r>
+      <w:r>
+        <w:t xml:space="preserve">A 3-foot tall monkey is in a room where some bananas are </w:t>
+      </w:r>
+      <w:r>
+        <w:t>suspended</w:t>
+      </w:r>
+      <w:r>
+        <w:t xml:space="preserve"> from the 8-foot ceiling. He would like to get the bananas. The room contains two stackable movable, climbable 3-foot high creates. </w:t>
+      </w:r>
+    </w:p>
+    <w:p>
+      <w:pPr>
+        <w:ind w:firstLine="360"/>
+      </w:pPr>
+      <w:r>
+        <w:t>Note: The monkey is the agent.</w:t>
+      </w:r>
+    </w:p>
+    <w:p>
+      <w:pPr>
+        <w:ind w:firstLine="720"/>
+      </w:pPr>
+      <w:r>
+        <w:rPr>
+          <w:b/>
+        </w:rPr>
+        <w:t>States:</w:t>
+      </w:r>
+      <w:r>
+        <w:t xml:space="preserve"> </w:t>
+      </w:r>
+      <w:r>
+        <w:t xml:space="preserve">The state is determined </w:t>
+      </w:r>
+      <w:r>
+        <w:t>by the following:</w:t>
+      </w:r>
+    </w:p>
+    <w:p>
+      <w:pPr>
+        <w:pStyle w:val="ListParagraph"/>
+        <w:numPr>
+          <w:ilvl w:val="0"/>
+          <w:numId w:val="3"/>
+        </w:numPr>
+      </w:pPr>
+      <w:r>
+        <w:t>agent</w:t>
+      </w:r>
+      <w:r>
+        <w:t xml:space="preserve"> </w:t>
+      </w:r>
+      <w:r>
+        <w:t>location</w:t>
+      </w:r>
+    </w:p>
+    <w:p>
+      <w:pPr>
+        <w:pStyle w:val="ListParagraph"/>
+        <w:numPr>
+          <w:ilvl w:val="0"/>
+          <w:numId w:val="3"/>
+        </w:numPr>
+      </w:pPr>
+      <w:r>
+        <w:t>agent</w:t>
+      </w:r>
+      <w:r>
+        <w:t xml:space="preserve"> height</w:t>
+      </w:r>
+    </w:p>
+    <w:p>
+      <w:pPr>
+        <w:pStyle w:val="ListParagraph"/>
+        <w:numPr>
+          <w:ilvl w:val="0"/>
+          <w:numId w:val="3"/>
+        </w:numPr>
+      </w:pPr>
+      <w:r>
+        <w:t xml:space="preserve">location </w:t>
+      </w:r>
+      <w:r>
+        <w:t>create one</w:t>
+      </w:r>
+    </w:p>
+    <w:p>
+      <w:pPr>
+        <w:pStyle w:val="ListParagraph"/>
+        <w:numPr>
+          <w:ilvl w:val="0"/>
+          <w:numId w:val="3"/>
+        </w:numPr>
+      </w:pPr>
+      <w:r>
+        <w:t>height of create one</w:t>
+      </w:r>
+    </w:p>
+    <w:p>
+      <w:pPr>
+        <w:pStyle w:val="ListParagraph"/>
+        <w:numPr>
+          <w:ilvl w:val="0"/>
+          <w:numId w:val="3"/>
+        </w:numPr>
+      </w:pPr>
+      <w:r>
+        <w:t>location of create two</w:t>
+      </w:r>
+    </w:p>
+    <w:p>
+      <w:pPr>
+        <w:pStyle w:val="ListParagraph"/>
+        <w:numPr>
+          <w:ilvl w:val="0"/>
+          <w:numId w:val="3"/>
+        </w:numPr>
+      </w:pPr>
+      <w:r>
+        <w:t>height of create two</w:t>
+      </w:r>
+    </w:p>
+    <w:p>
+      <w:pPr>
+        <w:pStyle w:val="ListParagraph"/>
+        <w:numPr>
+          <w:ilvl w:val="0"/>
+          <w:numId w:val="3"/>
+        </w:numPr>
+      </w:pPr>
+      <w:r>
+        <w:t>number of bananas to collect</w:t>
+      </w:r>
+    </w:p>
+    <w:p>
+      <w:pPr>
+        <w:pStyle w:val="ListParagraph"/>
+        <w:numPr>
+          <w:ilvl w:val="0"/>
+          <w:numId w:val="3"/>
+        </w:numPr>
+      </w:pPr>
+      <w:r>
+        <w:t>height of each banana</w:t>
+      </w:r>
+    </w:p>
+    <w:p>
+      <w:pPr>
+        <w:ind w:left="720"/>
+      </w:pPr>
+      <w:r>
+        <w:rPr>
+          <w:b/>
+        </w:rPr>
+        <w:t>Initial State:</w:t>
+      </w:r>
+      <w:r>
+        <w:t xml:space="preserve"> Any state can be designated as the initial state. Although I would assume that the agent would start off at the agent’s </w:t>
+      </w:r>
+      <w:r>
+        <w:t xml:space="preserve">natural </w:t>
+      </w:r>
+      <w:r>
+        <w:t>height</w:t>
+      </w:r>
+      <w:r>
+        <w:t xml:space="preserve"> </w:t>
+      </w:r>
+      <w:r>
+        <w:t>with</w:t>
+      </w:r>
+      <w:r>
+        <w:t xml:space="preserve"> no creates stacked on each other</w:t>
+      </w:r>
+      <w:r>
+        <w:t xml:space="preserve"> and at least one banana to collect</w:t>
+      </w:r>
+      <w:r>
+        <w:t>.</w:t>
+      </w:r>
+    </w:p>
+    <w:p>
+      <w:pPr>
+        <w:ind w:left="720"/>
+        <w:rPr>
+          <w:b/>
+        </w:rPr>
+      </w:pPr>
+      <w:r>
+        <w:rPr>
+          <w:b/>
+        </w:rPr>
+        <w:t>Action</w:t>
+      </w:r>
+      <w:r>
+        <w:rPr>
+          <w:b/>
+        </w:rPr>
+        <w:t xml:space="preserve">s: </w:t>
+      </w:r>
+    </w:p>
+    <w:p>
+      <w:pPr>
+        <w:pStyle w:val="ListParagraph"/>
+        <w:numPr>
+          <w:ilvl w:val="0"/>
+          <w:numId w:val="3"/>
+        </w:numPr>
+      </w:pPr>
+      <w:r>
+        <w:t xml:space="preserve">Move agent location </w:t>
+      </w:r>
+    </w:p>
+    <w:p>
+      <w:pPr>
+        <w:pStyle w:val="ListParagraph"/>
+        <w:numPr>
+          <w:ilvl w:val="0"/>
+          <w:numId w:val="3"/>
+        </w:numPr>
+      </w:pPr>
+      <w:r>
+        <w:t xml:space="preserve">Move create one </w:t>
+      </w:r>
+    </w:p>
+    <w:p>
+      <w:pPr>
+        <w:pStyle w:val="ListParagraph"/>
+        <w:numPr>
+          <w:ilvl w:val="0"/>
+          <w:numId w:val="3"/>
+        </w:numPr>
+      </w:pPr>
+      <w:r>
+        <w:t xml:space="preserve">Move create two </w:t>
+      </w:r>
+    </w:p>
+    <w:p>
+      <w:pPr>
+        <w:pStyle w:val="ListParagraph"/>
+        <w:numPr>
+          <w:ilvl w:val="0"/>
+          <w:numId w:val="3"/>
+        </w:numPr>
+      </w:pPr>
+      <w:r>
+        <w:t>Stack create one on create two</w:t>
+      </w:r>
+    </w:p>
+    <w:p>
+      <w:pPr>
+        <w:pStyle w:val="ListParagraph"/>
+        <w:numPr>
+          <w:ilvl w:val="0"/>
+          <w:numId w:val="3"/>
+        </w:numPr>
+      </w:pPr>
+      <w:r>
+        <w:t xml:space="preserve">Stack create two on create one </w:t>
+      </w:r>
+    </w:p>
+    <w:p>
+      <w:pPr>
+        <w:pStyle w:val="ListParagraph"/>
+        <w:numPr>
+          <w:ilvl w:val="0"/>
+          <w:numId w:val="3"/>
+        </w:numPr>
+      </w:pPr>
+      <w:r>
+        <w:t>Agent climbs create one (increase height)</w:t>
+      </w:r>
+    </w:p>
+    <w:p>
+      <w:pPr>
+        <w:pStyle w:val="ListParagraph"/>
+        <w:numPr>
+          <w:ilvl w:val="0"/>
+          <w:numId w:val="3"/>
+        </w:numPr>
+      </w:pPr>
+      <w:r>
+        <w:t xml:space="preserve">Agent climbs up create two </w:t>
+      </w:r>
+      <w:r>
+        <w:t>(increase height)</w:t>
+      </w:r>
+    </w:p>
+    <w:p>
+      <w:pPr>
+        <w:pStyle w:val="ListParagraph"/>
+        <w:numPr>
+          <w:ilvl w:val="0"/>
+          <w:numId w:val="3"/>
+        </w:numPr>
+      </w:pPr>
+      <w:r>
+        <w:t xml:space="preserve">Agent climbs up on top of stacked creates </w:t>
+      </w:r>
+      <w:r>
+        <w:t>(increase height)</w:t>
+      </w:r>
+    </w:p>
+    <w:p>
+      <w:pPr>
+        <w:pStyle w:val="ListParagraph"/>
+        <w:numPr>
+          <w:ilvl w:val="0"/>
+          <w:numId w:val="3"/>
+        </w:numPr>
+      </w:pPr>
+      <w:r>
+        <w:t>Agent climbs down create one (decrease height)</w:t>
+      </w:r>
+    </w:p>
+    <w:p>
+      <w:pPr>
+        <w:pStyle w:val="ListParagraph"/>
+        <w:numPr>
+          <w:ilvl w:val="0"/>
+          <w:numId w:val="3"/>
+        </w:numPr>
+      </w:pPr>
+      <w:r>
+        <w:t xml:space="preserve">Agent climbs down create </w:t>
+      </w:r>
+      <w:r>
+        <w:t xml:space="preserve">two </w:t>
+      </w:r>
+      <w:r>
+        <w:t>(decrease height)</w:t>
+      </w:r>
+    </w:p>
+    <w:p>
+      <w:pPr>
+        <w:pStyle w:val="ListParagraph"/>
+        <w:numPr>
+          <w:ilvl w:val="0"/>
+          <w:numId w:val="3"/>
+        </w:numPr>
+      </w:pPr>
+      <w:r>
+        <w:t xml:space="preserve">Agent climbs down </w:t>
+      </w:r>
+      <w:r>
+        <w:t xml:space="preserve">stacked creates coming down to floor </w:t>
+      </w:r>
+      <w:r>
+        <w:t>(decrease height)</w:t>
+      </w:r>
+    </w:p>
+    <w:p>
+      <w:pPr>
+        <w:pStyle w:val="ListParagraph"/>
+        <w:numPr>
+          <w:ilvl w:val="0"/>
+          <w:numId w:val="3"/>
+        </w:numPr>
+      </w:pPr>
+      <w:r>
+        <w:t xml:space="preserve">Grab banana  </w:t>
+      </w:r>
+    </w:p>
+    <w:p>
+      <w:pPr>
+        <w:pStyle w:val="ListParagraph"/>
+        <w:ind w:left="1080"/>
+      </w:pPr>
+      <w:r>
+        <w:rPr>
+          <w:b/>
+        </w:rPr>
+        <w:t xml:space="preserve"> </w:t>
+      </w:r>
+    </w:p>
+    <w:p>
+      <w:pPr>
+        <w:ind w:left="720"/>
+      </w:pPr>
+      <w:r>
+        <w:rPr>
+          <w:b/>
+        </w:rPr>
+        <w:lastRenderedPageBreak/>
+        <w:t>Transition model:</w:t>
+      </w:r>
+      <w:r>
+        <w:rPr>
+          <w:b/>
+        </w:rPr>
+        <w:t xml:space="preserve"> </w:t>
+      </w:r>
+      <w:r>
+        <w:t>(</w:t>
+      </w:r>
+      <w:r>
+        <w:t>A description of what each action does)</w:t>
+      </w:r>
+      <w:r>
+        <w:t xml:space="preserve"> Given a state and action, this will return a resulting state. i.e. if agent moves one step right</w:t>
+      </w:r>
+      <w:r>
+        <w:t xml:space="preserve">, the state of agent’s location will be updated. </w:t>
+      </w:r>
+    </w:p>
+    <w:p>
+      <w:pPr>
+        <w:ind w:left="720"/>
+      </w:pPr>
+      <w:r>
+        <w:rPr>
+          <w:b/>
+        </w:rPr>
+        <w:t>Goal test:</w:t>
+      </w:r>
+      <w:r>
+        <w:rPr>
+          <w:b/>
+        </w:rPr>
+        <w:t xml:space="preserve"> </w:t>
+      </w:r>
+      <w:r>
+        <w:t>Are all bananas collected?</w:t>
+      </w:r>
+    </w:p>
+    <w:p>
+      <w:pPr>
+        <w:ind w:left="720"/>
+      </w:pPr>
+    </w:p>
+    <w:p>
+      <w:pPr>
+        <w:ind w:left="720"/>
+      </w:pPr>
+      <w:r>
+        <w:rPr>
+          <w:b/>
+        </w:rPr>
+        <w:t>Successor:</w:t>
+      </w:r>
+      <w:r>
+        <w:t xml:space="preserve"> This will be a table </w:t>
+      </w:r>
+      <w:r>
+        <w:t>of</w:t>
+      </w:r>
+      <w:r>
+        <w:t xml:space="preserve"> current state</w:t>
+      </w:r>
+      <w:r>
+        <w:t>s</w:t>
+      </w:r>
+      <w:r>
+        <w:t xml:space="preserve"> </w:t>
+      </w:r>
+      <w:r>
+        <w:t xml:space="preserve">and the other possible states achievable through actions. </w:t>
+      </w:r>
+    </w:p>
+    <w:p>
+      <w:pPr>
+        <w:ind w:left="720"/>
+      </w:pPr>
+      <w:r>
+        <w:rPr>
+          <w:b/>
+        </w:rPr>
+        <w:t>e.</w:t>
+      </w:r>
+      <w:r>
+        <w:t xml:space="preserve">g. </w:t>
+      </w:r>
+    </w:p>
+    <w:p>
+      <w:pPr>
+        <w:ind w:left="720"/>
+        <w:rPr>
+          <w:b/>
+        </w:rPr>
+      </w:pPr>
+      <w:r>
+        <w:rPr>
+          <w:b/>
+        </w:rPr>
+        <w:t xml:space="preserve">Table </w:t>
+      </w:r>
+    </w:p>
+    <w:tbl>
+      <w:tblPr>
+        <w:tblStyle w:val="TableGrid"/>
+        <w:tblW w:w="0" w:type="auto"/>
+        <w:tblInd w:w="720" w:type="dxa"/>
+        <w:tblLook w:val="04A0" w:firstRow="1" w:lastRow="0" w:firstColumn="1" w:lastColumn="0" w:noHBand="0" w:noVBand="1"/>
+      </w:tblPr>
+      <w:tblGrid>
+        <w:gridCol w:w="4313"/>
+        <w:gridCol w:w="4317"/>
+      </w:tblGrid>
+      <w:tr>
+        <w:tc>
+          <w:tcPr>
+            <w:tcW w:w="4675" w:type="dxa"/>
+          </w:tcPr>
+          <w:p>
+            <w:r>
+              <w:t>Current State</w:t>
+            </w:r>
+          </w:p>
+        </w:tc>
+        <w:tc>
+          <w:tcPr>
+            <w:tcW w:w="4675" w:type="dxa"/>
+          </w:tcPr>
+          <w:p>
+            <w:r>
+              <w:t>Actions</w:t>
+            </w:r>
+          </w:p>
+        </w:tc>
+      </w:tr>
+      <w:tr>
+        <w:tc>
+          <w:tcPr>
+            <w:tcW w:w="4675" w:type="dxa"/>
+          </w:tcPr>
+          <w:p>
+            <w:r>
+              <w:t xml:space="preserve">Agent 9 feet tall </w:t>
+            </w:r>
+          </w:p>
+        </w:tc>
+        <w:tc>
+          <w:tcPr>
+            <w:tcW w:w="4675" w:type="dxa"/>
+          </w:tcPr>
+          <w:p>
+            <w:r>
+              <w:t>grab banana</w:t>
+            </w:r>
+            <w:bookmarkStart w:id="0" w:name="_GoBack"/>
+            <w:bookmarkEnd w:id="0"/>
+            <w:r>
+              <w:t>, climb down create one stacked on create two, climb down create two stacked on create one</w:t>
+            </w:r>
+          </w:p>
+        </w:tc>
+      </w:tr>
+    </w:tbl>
+    <w:p>
+      <w:pPr>
+        <w:ind w:left="720"/>
+      </w:pPr>
+      <w:r>
+        <w:t>e.g. Note that there is no action to move create one or two (limited by current state)</w:t>
+      </w:r>
+    </w:p>
+    <w:p>
+      <w:pPr>
+        <w:ind w:left="720"/>
+        <w:rPr>
+          <w:b/>
+        </w:rPr>
+      </w:pPr>
+      <w:r>
+        <w:rPr>
+          <w:b/>
+        </w:rPr>
+        <w:t>Function cost:</w:t>
+      </w:r>
+      <w:r>
+        <w:rPr>
+          <w:b/>
+        </w:rPr>
+        <w:t xml:space="preserve"> </w:t>
+      </w:r>
+    </w:p>
+    <w:p>
+      <w:pPr>
+        <w:ind w:left="720"/>
+      </w:pPr>
+      <w:r>
+        <w:t>I was thinking of making each action a count of 1, thus making the most optimal solution a solution with the least amount of cost.</w:t>
+      </w:r>
     </w:p>
     <w:sectPr>
       <w:pgSz w:w="12240" w:h="15840"/>
@@ -48,6 +670,96 @@
 <file path=word/numbering.xml><?xml version="1.0" encoding="utf-8"?>
 <w:numbering xmlns:wpc="http://schemas.microsoft.com/office/word/2010/wordprocessingCanvas" xmlns:cx="http://schemas.microsoft.com/office/drawing/2014/chartex" xmlns:cx1="http://schemas.microsoft.com/office/drawing/2015/9/8/chartex" xmlns:cx2="http://schemas.microsoft.com/office/drawing/2015/10/21/chartex" xmlns:cx3="http://schemas.microsoft.com/office/drawing/2016/5/9/chartex" xmlns:cx4="http://schemas.microsoft.com/office/drawing/2016/5/10/chartex" xmlns:cx5="http://schemas.microsoft.com/office/drawing/2016/5/11/chartex" xmlns:cx6="http://schemas.microsoft.com/office/drawing/2016/5/12/chartex" xmlns:cx7="http://schemas.microsoft.com/office/drawing/2016/5/13/chartex" xmlns:cx8="http://schemas.microsoft.com/office/drawing/2016/5/14/chartex" xmlns:mc="http://schemas.openxmlformats.org/markup-compatibility/2006" xmlns:aink="http://schemas.microsoft.com/office/drawing/2016/ink" xmlns:am3d="http://schemas.microsoft.com/office/drawing/2017/model3d" xmlns:o="urn:schemas-microsoft-com:office:office" xmlns:r="http://schemas.openxmlformats.org/officeDocument/2006/relationships" xmlns:m="http://schemas.openxmlformats.org/officeDocument/2006/math" xmlns:v="urn:schemas-microsoft-com:vml" xmlns:wp14="http://schemas.microsoft.com/office/word/2010/wordprocessingDrawing" xmlns:wp="http://schemas.openxmlformats.org/drawingml/2006/wordprocessingDrawing" xmlns:w10="urn:schemas-microsoft-com:office:word" xmlns:w="http://schemas.openxmlformats.org/wordprocessingml/2006/main" xmlns:w14="http://schemas.microsoft.com/office/word/2010/wordml" xmlns:w15="http://schemas.microsoft.com/office/word/2012/wordml" xmlns:w16cid="http://schemas.microsoft.com/office/word/2016/wordml/cid" xmlns:w16se="http://schemas.microsoft.com/office/word/2015/wordml/symex" xmlns:wpg="http://schemas.microsoft.com/office/word/2010/wordprocessingGroup" xmlns:wpi="http://schemas.microsoft.com/office/word/2010/wordprocessingInk" xmlns:wne="http://schemas.microsoft.com/office/word/2006/wordml" xmlns:wps="http://schemas.microsoft.com/office/word/2010/wordprocessingShape" mc:Ignorable="w14 w15 w16se w16cid wp14">
   <w:abstractNum w:abstractNumId="0" w15:restartNumberingAfterBreak="0">
+    <w:nsid w:val="210200A1"/>
+    <w:multiLevelType w:val="hybridMultilevel"/>
+    <w:tmpl w:val="7982EB5C"/>
+    <w:lvl w:ilvl="0" w:tplc="C186E3C2">
+      <w:start w:val="1"/>
+      <w:numFmt w:val="decimal"/>
+      <w:lvlText w:val="%1."/>
+      <w:lvlJc w:val="left"/>
+      <w:pPr>
+        <w:ind w:left="720" w:hanging="360"/>
+      </w:pPr>
+      <w:rPr>
+        <w:rFonts w:hint="default"/>
+        <w:b/>
+      </w:rPr>
+    </w:lvl>
+    <w:lvl w:ilvl="1" w:tplc="04090019" w:tentative="1">
+      <w:start w:val="1"/>
+      <w:numFmt w:val="lowerLetter"/>
+      <w:lvlText w:val="%2."/>
+      <w:lvlJc w:val="left"/>
+      <w:pPr>
+        <w:ind w:left="1440" w:hanging="360"/>
+      </w:pPr>
+    </w:lvl>
+    <w:lvl w:ilvl="2" w:tplc="0409001B" w:tentative="1">
+      <w:start w:val="1"/>
+      <w:numFmt w:val="lowerRoman"/>
+      <w:lvlText w:val="%3."/>
+      <w:lvlJc w:val="right"/>
+      <w:pPr>
+        <w:ind w:left="2160" w:hanging="180"/>
+      </w:pPr>
+    </w:lvl>
+    <w:lvl w:ilvl="3" w:tplc="0409000F" w:tentative="1">
+      <w:start w:val="1"/>
+      <w:numFmt w:val="decimal"/>
+      <w:lvlText w:val="%4."/>
+      <w:lvlJc w:val="left"/>
+      <w:pPr>
+        <w:ind w:left="2880" w:hanging="360"/>
+      </w:pPr>
+    </w:lvl>
+    <w:lvl w:ilvl="4" w:tplc="04090019" w:tentative="1">
+      <w:start w:val="1"/>
+      <w:numFmt w:val="lowerLetter"/>
+      <w:lvlText w:val="%5."/>
+      <w:lvlJc w:val="left"/>
+      <w:pPr>
+        <w:ind w:left="3600" w:hanging="360"/>
+      </w:pPr>
+    </w:lvl>
+    <w:lvl w:ilvl="5" w:tplc="0409001B" w:tentative="1">
+      <w:start w:val="1"/>
+      <w:numFmt w:val="lowerRoman"/>
+      <w:lvlText w:val="%6."/>
+      <w:lvlJc w:val="right"/>
+      <w:pPr>
+        <w:ind w:left="4320" w:hanging="180"/>
+      </w:pPr>
+    </w:lvl>
+    <w:lvl w:ilvl="6" w:tplc="0409000F" w:tentative="1">
+      <w:start w:val="1"/>
+      <w:numFmt w:val="decimal"/>
+      <w:lvlText w:val="%7."/>
+      <w:lvlJc w:val="left"/>
+      <w:pPr>
+        <w:ind w:left="5040" w:hanging="360"/>
+      </w:pPr>
+    </w:lvl>
+    <w:lvl w:ilvl="7" w:tplc="04090019" w:tentative="1">
+      <w:start w:val="1"/>
+      <w:numFmt w:val="lowerLetter"/>
+      <w:lvlText w:val="%8."/>
+      <w:lvlJc w:val="left"/>
+      <w:pPr>
+        <w:ind w:left="5760" w:hanging="360"/>
+      </w:pPr>
+    </w:lvl>
+    <w:lvl w:ilvl="8" w:tplc="0409001B" w:tentative="1">
+      <w:start w:val="1"/>
+      <w:numFmt w:val="lowerRoman"/>
+      <w:lvlText w:val="%9."/>
+      <w:lvlJc w:val="right"/>
+      <w:pPr>
+        <w:ind w:left="6480" w:hanging="180"/>
+      </w:pPr>
+    </w:lvl>
+  </w:abstractNum>
+  <w:abstractNum w:abstractNumId="1" w15:restartNumberingAfterBreak="0">
     <w:nsid w:val="33573B0A"/>
     <w:multiLevelType w:val="hybridMultilevel"/>
     <w:tmpl w:val="39A6E8A8"/>
@@ -136,7 +848,120 @@
       </w:pPr>
     </w:lvl>
   </w:abstractNum>
-  <w:abstractNum w:abstractNumId="1" w15:restartNumberingAfterBreak="0">
+  <w:abstractNum w:abstractNumId="2" w15:restartNumberingAfterBreak="0">
+    <w:nsid w:val="46597C5C"/>
+    <w:multiLevelType w:val="hybridMultilevel"/>
+    <w:tmpl w:val="2B2C8BA0"/>
+    <w:lvl w:ilvl="0" w:tplc="17F43A70">
+      <w:start w:val="3"/>
+      <w:numFmt w:val="bullet"/>
+      <w:lvlText w:val="-"/>
+      <w:lvlJc w:val="left"/>
+      <w:pPr>
+        <w:ind w:left="1080" w:hanging="360"/>
+      </w:pPr>
+      <w:rPr>
+        <w:rFonts w:ascii="Calibri" w:eastAsiaTheme="minorHAnsi" w:hAnsi="Calibri" w:cs="Calibri" w:hint="default"/>
+      </w:rPr>
+    </w:lvl>
+    <w:lvl w:ilvl="1" w:tplc="04090003" w:tentative="1">
+      <w:start w:val="1"/>
+      <w:numFmt w:val="bullet"/>
+      <w:lvlText w:val="o"/>
+      <w:lvlJc w:val="left"/>
+      <w:pPr>
+        <w:ind w:left="1800" w:hanging="360"/>
+      </w:pPr>
+      <w:rPr>
+        <w:rFonts w:ascii="Courier New" w:hAnsi="Courier New" w:cs="Courier New" w:hint="default"/>
+      </w:rPr>
+    </w:lvl>
+    <w:lvl w:ilvl="2" w:tplc="04090005" w:tentative="1">
+      <w:start w:val="1"/>
+      <w:numFmt w:val="bullet"/>
+      <w:lvlText w:val=""/>
+      <w:lvlJc w:val="left"/>
+      <w:pPr>
+        <w:ind w:left="2520" w:hanging="360"/>
+      </w:pPr>
+      <w:rPr>
+        <w:rFonts w:ascii="Wingdings" w:hAnsi="Wingdings" w:hint="default"/>
+      </w:rPr>
+    </w:lvl>
+    <w:lvl w:ilvl="3" w:tplc="04090001" w:tentative="1">
+      <w:start w:val="1"/>
+      <w:numFmt w:val="bullet"/>
+      <w:lvlText w:val=""/>
+      <w:lvlJc w:val="left"/>
+      <w:pPr>
+        <w:ind w:left="3240" w:hanging="360"/>
+      </w:pPr>
+      <w:rPr>
+        <w:rFonts w:ascii="Symbol" w:hAnsi="Symbol" w:hint="default"/>
+      </w:rPr>
+    </w:lvl>
+    <w:lvl w:ilvl="4" w:tplc="04090003" w:tentative="1">
+      <w:start w:val="1"/>
+      <w:numFmt w:val="bullet"/>
+      <w:lvlText w:val="o"/>
+      <w:lvlJc w:val="left"/>
+      <w:pPr>
+        <w:ind w:left="3960" w:hanging="360"/>
+      </w:pPr>
+      <w:rPr>
+        <w:rFonts w:ascii="Courier New" w:hAnsi="Courier New" w:cs="Courier New" w:hint="default"/>
+      </w:rPr>
+    </w:lvl>
+    <w:lvl w:ilvl="5" w:tplc="04090005" w:tentative="1">
+      <w:start w:val="1"/>
+      <w:numFmt w:val="bullet"/>
+      <w:lvlText w:val=""/>
+      <w:lvlJc w:val="left"/>
+      <w:pPr>
+        <w:ind w:left="4680" w:hanging="360"/>
+      </w:pPr>
+      <w:rPr>
+        <w:rFonts w:ascii="Wingdings" w:hAnsi="Wingdings" w:hint="default"/>
+      </w:rPr>
+    </w:lvl>
+    <w:lvl w:ilvl="6" w:tplc="04090001" w:tentative="1">
+      <w:start w:val="1"/>
+      <w:numFmt w:val="bullet"/>
+      <w:lvlText w:val=""/>
+      <w:lvlJc w:val="left"/>
+      <w:pPr>
+        <w:ind w:left="5400" w:hanging="360"/>
+      </w:pPr>
+      <w:rPr>
+        <w:rFonts w:ascii="Symbol" w:hAnsi="Symbol" w:hint="default"/>
+      </w:rPr>
+    </w:lvl>
+    <w:lvl w:ilvl="7" w:tplc="04090003" w:tentative="1">
+      <w:start w:val="1"/>
+      <w:numFmt w:val="bullet"/>
+      <w:lvlText w:val="o"/>
+      <w:lvlJc w:val="left"/>
+      <w:pPr>
+        <w:ind w:left="6120" w:hanging="360"/>
+      </w:pPr>
+      <w:rPr>
+        <w:rFonts w:ascii="Courier New" w:hAnsi="Courier New" w:cs="Courier New" w:hint="default"/>
+      </w:rPr>
+    </w:lvl>
+    <w:lvl w:ilvl="8" w:tplc="04090005" w:tentative="1">
+      <w:start w:val="1"/>
+      <w:numFmt w:val="bullet"/>
+      <w:lvlText w:val=""/>
+      <w:lvlJc w:val="left"/>
+      <w:pPr>
+        <w:ind w:left="6840" w:hanging="360"/>
+      </w:pPr>
+      <w:rPr>
+        <w:rFonts w:ascii="Wingdings" w:hAnsi="Wingdings" w:hint="default"/>
+      </w:rPr>
+    </w:lvl>
+  </w:abstractNum>
+  <w:abstractNum w:abstractNumId="3" w15:restartNumberingAfterBreak="0">
     <w:nsid w:val="72E933A2"/>
     <w:multiLevelType w:val="hybridMultilevel"/>
     <w:tmpl w:val="196CB2C8"/>
@@ -226,10 +1051,16 @@
     </w:lvl>
   </w:abstractNum>
   <w:num w:numId="1">
-    <w:abstractNumId w:val="0"/>
+    <w:abstractNumId w:val="1"/>
   </w:num>
   <w:num w:numId="2">
-    <w:abstractNumId w:val="1"/>
+    <w:abstractNumId w:val="3"/>
+  </w:num>
+  <w:num w:numId="3">
+    <w:abstractNumId w:val="2"/>
+  </w:num>
+  <w:num w:numId="4">
+    <w:abstractNumId w:val="0"/>
   </w:num>
 </w:numbering>
 </file>
@@ -670,6 +1501,25 @@
       <w:contextualSpacing/>
     </w:pPr>
   </w:style>
+  <w:style w:type="table" w:styleId="TableGrid">
+    <w:name w:val="Table Grid"/>
+    <w:basedOn w:val="TableNormal"/>
+    <w:uiPriority w:val="39"/>
+    <w:rsid w:val="00FA734C"/>
+    <w:pPr>
+      <w:spacing w:after="0" w:line="240" w:lineRule="auto"/>
+    </w:pPr>
+    <w:tblPr>
+      <w:tblBorders>
+        <w:top w:val="single" w:sz="4" w:space="0" w:color="auto"/>
+        <w:left w:val="single" w:sz="4" w:space="0" w:color="auto"/>
+        <w:bottom w:val="single" w:sz="4" w:space="0" w:color="auto"/>
+        <w:right w:val="single" w:sz="4" w:space="0" w:color="auto"/>
+        <w:insideH w:val="single" w:sz="4" w:space="0" w:color="auto"/>
+        <w:insideV w:val="single" w:sz="4" w:space="0" w:color="auto"/>
+      </w:tblBorders>
+    </w:tblPr>
+  </w:style>
 </w:styles>
 </file>
 

</xml_diff>